<commit_message>
created pdf, modified notebook and doc
</commit_message>
<xml_diff>
--- a/ProjectReport.docx
+++ b/ProjectReport.docx
@@ -7,7 +7,77 @@
         <w:pStyle w:val="Heading2"/>
       </w:pPr>
       <w:r>
+        <w:t>Jeff Kilgore</w:t>
+      </w:r>
+      <w:r>
+        <w:tab/>
+      </w:r>
+      <w:r>
+        <w:tab/>
+      </w:r>
+      <w:r>
+        <w:tab/>
+      </w:r>
+      <w:r>
+        <w:tab/>
+      </w:r>
+      <w:r>
+        <w:tab/>
+      </w:r>
+      <w:r>
+        <w:tab/>
+      </w:r>
+      <w:r>
+        <w:tab/>
+        <w:t>CS5390 Deep Learning Project</w:t>
+      </w:r>
+    </w:p>
+    <w:p>
+      <w:pPr>
+        <w:pStyle w:val="Heading2"/>
+      </w:pPr>
+    </w:p>
+    <w:p>
+      <w:pPr>
+        <w:pStyle w:val="Heading2"/>
+      </w:pPr>
+      <w:r>
         <w:t>Summary</w:t>
+      </w:r>
+    </w:p>
+    <w:p>
+      <w:r>
+        <w:t>For my Deep Learning project, I chose the ‘Mood Detection’ problem in which my model should be able to predict 5 moods (</w:t>
+      </w:r>
+      <w:r>
+        <w:t>cry,</w:t>
+      </w:r>
+      <w:r>
+        <w:t xml:space="preserve"> </w:t>
+      </w:r>
+      <w:r>
+        <w:t>laugh,</w:t>
+      </w:r>
+      <w:r>
+        <w:t xml:space="preserve"> </w:t>
+      </w:r>
+      <w:r>
+        <w:t>neutral,</w:t>
+      </w:r>
+      <w:r>
+        <w:t xml:space="preserve"> </w:t>
+      </w:r>
+      <w:r>
+        <w:t>sad,</w:t>
+      </w:r>
+      <w:r>
+        <w:t xml:space="preserve"> </w:t>
+      </w:r>
+      <w:r>
+        <w:t>smile</w:t>
+      </w:r>
+      <w:r>
+        <w:t xml:space="preserve">) from facial expressions.  </w:t>
       </w:r>
     </w:p>
     <w:p>
@@ -42,7 +112,13 @@
         <w:t xml:space="preserve">1000 images of my face were used in the dataset.  </w:t>
       </w:r>
       <w:r>
-        <w:t>The images were captured by writing some code which captured video from my laptop webcam and took 1 frame every 3 seconds from the video.  The frames were sent to a facial recognition library which returned the bounding box of my face.  The program then cropped the image down to the bounding box and saved the result to a file.</w:t>
+        <w:t>The images were captured by writing some code which captured video from my laptop webcam</w:t>
+      </w:r>
+      <w:r>
+        <w:t xml:space="preserve">. In total, the program </w:t>
+      </w:r>
+      <w:r>
+        <w:t>took 1 frame every 3 seconds from the video.  The frames were sent to a facial recognition library which returned the bounding box of my face.  The program then cropped the image down to the bounding box and saved the result to a file.</w:t>
       </w:r>
     </w:p>
     <w:p>
@@ -75,6 +151,19 @@
     <w:p/>
     <w:p>
       <w:pPr>
+        <w:rPr>
+          <w:rFonts w:asciiTheme="majorHAnsi" w:eastAsiaTheme="majorEastAsia" w:hAnsiTheme="majorHAnsi" w:cstheme="majorBidi"/>
+          <w:color w:val="243F60" w:themeColor="accent1" w:themeShade="7F"/>
+          <w:sz w:val="24"/>
+          <w:szCs w:val="24"/>
+        </w:rPr>
+      </w:pPr>
+      <w:r>
+        <w:br w:type="page"/>
+      </w:r>
+    </w:p>
+    <w:p>
+      <w:pPr>
         <w:pStyle w:val="Heading3"/>
         <w:numPr>
           <w:ilvl w:val="0"/>
@@ -82,6 +171,7 @@
         </w:numPr>
       </w:pPr>
       <w:r>
+        <w:lastRenderedPageBreak/>
         <w:t>Effort to visualize input data</w:t>
       </w:r>
     </w:p>
@@ -92,9 +182,11 @@
     </w:p>
     <w:p>
       <w:r>
-        <w:lastRenderedPageBreak/>
+        <w:rPr>
+          <w:noProof/>
+        </w:rPr>
         <w:drawing>
-          <wp:inline distT="0" distB="0" distL="0" distR="0" wp14:anchorId="0DB65892" wp14:editId="21AF0DF1">
+          <wp:inline distT="0" distB="0" distL="0" distR="0" wp14:anchorId="58EF8743" wp14:editId="7824F6D2">
             <wp:extent cx="4553585" cy="4210638"/>
             <wp:effectExtent l="0" t="0" r="0" b="0"/>
             <wp:docPr id="7" name="Picture 7"/>
@@ -236,13 +328,7 @@
         </w:numPr>
       </w:pPr>
       <w:r>
-        <w:t>validate</w:t>
-      </w:r>
-      <w:r>
-        <w:t>/</w:t>
-      </w:r>
-      <w:r>
-        <w:t xml:space="preserve"> (200 files)</w:t>
+        <w:t>validate/ (200 files)</w:t>
       </w:r>
     </w:p>
     <w:p>
@@ -314,13 +400,7 @@
         </w:numPr>
       </w:pPr>
       <w:r>
-        <w:t>test</w:t>
-      </w:r>
-      <w:r>
-        <w:t>/</w:t>
-      </w:r>
-      <w:r>
-        <w:t xml:space="preserve"> (200 files)</w:t>
+        <w:t>test/ (200 files)</w:t>
       </w:r>
     </w:p>
     <w:p>
@@ -332,6 +412,7 @@
         </w:numPr>
       </w:pPr>
       <w:r>
+        <w:lastRenderedPageBreak/>
         <w:t>cry</w:t>
       </w:r>
     </w:p>
@@ -368,7 +449,6 @@
         </w:numPr>
       </w:pPr>
       <w:r>
-        <w:lastRenderedPageBreak/>
         <w:t>laugh</w:t>
       </w:r>
     </w:p>
@@ -399,94 +479,46 @@
     </w:p>
     <w:p>
       <w:r>
-        <w:t>Apologies up front, but designing different architectures for this project was a huge learning curve for me, and the story must be told.</w:t>
-      </w:r>
-    </w:p>
-    <w:p>
-      <w:r>
-        <w:t>Upon the start of the project,</w:t>
-      </w:r>
-      <w:r>
-        <w:t xml:space="preserve"> I was having little success with any type of architecture.  </w:t>
-      </w:r>
-      <w:r>
-        <w:t>Initially, I had replicated the architecture from the MINST dataset classification</w:t>
-      </w:r>
-      <w:r>
-        <w:t xml:space="preserve"> that was</w:t>
-      </w:r>
-      <w:r>
-        <w:t xml:space="preserve"> taught in this course.  The problem-sets are similar, so I assumed </w:t>
-      </w:r>
-      <w:r>
-        <w:t>the MINST</w:t>
-      </w:r>
-      <w:r>
-        <w:t xml:space="preserve"> architecture would also work with mood-detection.   However, I found that the MINST model would not train with my image </w:t>
-      </w:r>
-      <w:r>
-        <w:t xml:space="preserve">data; training accuracy always remained around 20%, which is the baseline accuracy for my dataset.  I struggled with this for weeks; adding/removing layers, changing filter counts, even re-creating the images. Nothing helped; my model was hopelessly stuck at 20%.  </w:t>
-      </w:r>
-    </w:p>
-    <w:p>
-      <w:r>
-        <w:t>As is the case with most problems, as soon as you ask for help, you stumble upon a solution yourself.  This was my case after sending my python notebook to the class professor, asking if he would take a look at what I was doing wrong.</w:t>
-      </w:r>
-      <w:r>
-        <w:t xml:space="preserve">  </w:t>
-      </w:r>
-      <w:r>
-        <w:t>Still working on the problem</w:t>
-      </w:r>
-      <w:r>
-        <w:t xml:space="preserve"> a few days later</w:t>
-      </w:r>
-      <w:r>
-        <w:t>, I just happened to change the Conv2d layer</w:t>
-      </w:r>
-      <w:r>
-        <w:t>s</w:t>
-      </w:r>
-      <w:r>
-        <w:t xml:space="preserve"> activations from </w:t>
-      </w:r>
-      <w:r>
-        <w:t>‘sigmoid’ to ‘</w:t>
-      </w:r>
-      <w:proofErr w:type="spellStart"/>
-      <w:r>
-        <w:t>reLU</w:t>
-      </w:r>
-      <w:proofErr w:type="spellEnd"/>
-      <w:r>
-        <w:t>’.  And the model trained. Not only did it train, it reached 100% accuracy.  After informing the professor to “</w:t>
-      </w:r>
-      <w:proofErr w:type="spellStart"/>
-      <w:r>
-        <w:t>Nevermind</w:t>
-      </w:r>
-      <w:proofErr w:type="spellEnd"/>
-      <w:r>
-        <w:t>”, I was finally able to start on the project.</w:t>
+        <w:t xml:space="preserve">At the start of the project, I just chose the same architecture as we learned for the MINST data-set.  I quickly found out that the ‘sigmoid’ activations used in the MINST model was not working correctly (my model would not learn </w:t>
+      </w:r>
+      <w:r>
+        <w:t>above</w:t>
+      </w:r>
+      <w:r>
+        <w:t xml:space="preserve"> the</w:t>
+      </w:r>
+      <w:r>
+        <w:t xml:space="preserve"> 20%</w:t>
+      </w:r>
+      <w:r>
+        <w:t xml:space="preserve"> baseline prediction).  Soon afterwards, I switched the activations to ‘</w:t>
+      </w:r>
+      <w:proofErr w:type="spellStart"/>
+      <w:r>
+        <w:t>reLu</w:t>
+      </w:r>
+      <w:proofErr w:type="spellEnd"/>
+      <w:r>
+        <w:t>’ and achieved much better results.  So, ‘</w:t>
+      </w:r>
+      <w:proofErr w:type="spellStart"/>
+      <w:r>
+        <w:t>reLu</w:t>
+      </w:r>
+      <w:proofErr w:type="spellEnd"/>
+      <w:r>
+        <w:t xml:space="preserve">’ was the activation used throughout </w:t>
+      </w:r>
+      <w:r>
+        <w:t>the rest of the project</w:t>
+      </w:r>
+      <w:r>
+        <w:t>.</w:t>
       </w:r>
     </w:p>
     <w:p>
       <w:r>
         <w:t>Throughout the progression of the course, new topics were brought up in-class, and I tried a lot of them in my project.  Most of the architectures I tested did converge with good training and validation accuracies, so it came down to picking the architecture that was the most efficient during training.</w:t>
-      </w:r>
-    </w:p>
-    <w:p>
-      <w:r>
-        <w:t xml:space="preserve">The following </w:t>
-      </w:r>
-      <w:r>
-        <w:t>6</w:t>
-      </w:r>
-      <w:r>
-        <w:t xml:space="preserve"> architectures were tested and compared</w:t>
-      </w:r>
-      <w:r>
-        <w:t xml:space="preserve"> using 25 epochs each:</w:t>
       </w:r>
     </w:p>
     <w:p>
@@ -495,6 +527,18 @@
           <w:b/>
         </w:rPr>
       </w:pPr>
+      <w:r>
+        <w:t xml:space="preserve">The following </w:t>
+      </w:r>
+      <w:r>
+        <w:t>6</w:t>
+      </w:r>
+      <w:r>
+        <w:t xml:space="preserve"> architectures were tested and compared</w:t>
+      </w:r>
+      <w:r>
+        <w:t xml:space="preserve"> using 25 epochs each:</w:t>
+      </w:r>
       <w:r>
         <w:rPr>
           <w:b/>
@@ -776,13 +820,14 @@
       <w:r>
         <w:rPr>
           <w:rFonts w:ascii="Courier New" w:hAnsi="Courier New" w:cs="Courier New"/>
+          <w:noProof/>
           <w:color w:val="212121"/>
           <w:sz w:val="21"/>
           <w:szCs w:val="21"/>
           <w:shd w:val="clear" w:color="auto" w:fill="FFFFFF"/>
         </w:rPr>
         <w:drawing>
-          <wp:inline distT="0" distB="0" distL="0" distR="0" wp14:anchorId="67782AE5" wp14:editId="081281A4">
+          <wp:inline distT="0" distB="0" distL="0" distR="0" wp14:anchorId="3D1DBC31" wp14:editId="38C97ED7">
             <wp:extent cx="1874277" cy="2620010"/>
             <wp:effectExtent l="0" t="0" r="0" b="0"/>
             <wp:docPr id="8" name="Picture 8"/>
@@ -818,7 +863,17 @@
         </w:drawing>
       </w:r>
     </w:p>
-    <w:p/>
+    <w:p>
+      <w:r>
+        <w:rPr>
+          <w:b/>
+        </w:rPr>
+        <w:t>Notes</w:t>
+      </w:r>
+      <w:r>
+        <w:t>:  This model had far too many parameters, and seemed to quickly overfit.</w:t>
+      </w:r>
+    </w:p>
     <w:p>
       <w:pPr>
         <w:rPr>
@@ -1136,8 +1191,11 @@
         <w:jc w:val="center"/>
       </w:pPr>
       <w:r>
+        <w:rPr>
+          <w:noProof/>
+        </w:rPr>
         <w:drawing>
-          <wp:inline distT="0" distB="0" distL="0" distR="0" wp14:anchorId="49041A03" wp14:editId="3D66D017">
+          <wp:inline distT="0" distB="0" distL="0" distR="0" wp14:anchorId="2513CC2F" wp14:editId="038CE4E5">
             <wp:extent cx="2022742" cy="2781935"/>
             <wp:effectExtent l="0" t="0" r="0" b="0"/>
             <wp:docPr id="9" name="Picture 9"/>
@@ -1174,6 +1232,26 @@
       </w:r>
     </w:p>
     <w:p>
+      <w:r>
+        <w:rPr>
+          <w:b/>
+        </w:rPr>
+        <w:t>Notes</w:t>
+      </w:r>
+      <w:r>
+        <w:t xml:space="preserve">:  </w:t>
+      </w:r>
+      <w:r>
+        <w:t>Again, t</w:t>
+      </w:r>
+      <w:r>
+        <w:t>his model had far too many parameters, and seemed to quickly overfit.</w:t>
+      </w:r>
+      <w:r>
+        <w:t xml:space="preserve"> Time to add some reductions.</w:t>
+      </w:r>
+    </w:p>
+    <w:p>
       <w:pPr>
         <w:rPr>
           <w:b/>
@@ -1535,8 +1613,11 @@
         <w:jc w:val="center"/>
       </w:pPr>
       <w:r>
+        <w:rPr>
+          <w:noProof/>
+        </w:rPr>
         <w:drawing>
-          <wp:inline distT="0" distB="0" distL="0" distR="0" wp14:anchorId="2C49C485" wp14:editId="2504E4B4">
+          <wp:inline distT="0" distB="0" distL="0" distR="0" wp14:anchorId="4F35D30C" wp14:editId="5EEE537E">
             <wp:extent cx="2000250" cy="2768767"/>
             <wp:effectExtent l="0" t="0" r="0" b="0"/>
             <wp:docPr id="10" name="Picture 10"/>
@@ -1572,6 +1653,28 @@
         </w:drawing>
       </w:r>
     </w:p>
+    <w:p>
+      <w:r>
+        <w:rPr>
+          <w:b/>
+        </w:rPr>
+        <w:t>Notes</w:t>
+      </w:r>
+      <w:r>
+        <w:t xml:space="preserve">:  </w:t>
+      </w:r>
+      <w:r>
+        <w:t xml:space="preserve">The </w:t>
+      </w:r>
+      <w:proofErr w:type="spellStart"/>
+      <w:r>
+        <w:t>MaxPooling</w:t>
+      </w:r>
+      <w:proofErr w:type="spellEnd"/>
+      <w:r>
+        <w:t xml:space="preserve"> did reduce the number of parameters down significantly, but there were still too many, and the model was still learning too quickly.</w:t>
+      </w:r>
+    </w:p>
     <w:p/>
     <w:p>
       <w:pPr>
@@ -2026,8 +2129,11 @@
         <w:jc w:val="center"/>
       </w:pPr>
       <w:r>
+        <w:rPr>
+          <w:noProof/>
+        </w:rPr>
         <w:drawing>
-          <wp:inline distT="0" distB="0" distL="0" distR="0" wp14:anchorId="47C6A4AF" wp14:editId="2AA89881">
+          <wp:inline distT="0" distB="0" distL="0" distR="0" wp14:anchorId="7805E455" wp14:editId="15158FBC">
             <wp:extent cx="2019300" cy="2782501"/>
             <wp:effectExtent l="0" t="0" r="0" b="0"/>
             <wp:docPr id="11" name="Picture 11"/>
@@ -2063,6 +2169,26 @@
         </w:drawing>
       </w:r>
     </w:p>
+    <w:p>
+      <w:r>
+        <w:rPr>
+          <w:b/>
+        </w:rPr>
+        <w:t>Notes</w:t>
+      </w:r>
+      <w:r>
+        <w:t xml:space="preserve">:  </w:t>
+      </w:r>
+      <w:r>
+        <w:t>This architecture attempts to reduce the dimensions of the network, and make it deeper</w:t>
+      </w:r>
+      <w:r>
+        <w:t>.</w:t>
+      </w:r>
+      <w:r>
+        <w:t xml:space="preserve">  The number of parameters was also reduced another significant amount, but the learning curve is still too steep.</w:t>
+      </w:r>
+    </w:p>
     <w:p/>
     <w:p>
       <w:pPr>
@@ -2568,8 +2694,11 @@
         <w:jc w:val="center"/>
       </w:pPr>
       <w:r>
+        <w:rPr>
+          <w:noProof/>
+        </w:rPr>
         <w:drawing>
-          <wp:inline distT="0" distB="0" distL="0" distR="0" wp14:anchorId="20EF58EB" wp14:editId="1932F0DC">
+          <wp:inline distT="0" distB="0" distL="0" distR="0" wp14:anchorId="7737E6B3" wp14:editId="369A6534">
             <wp:extent cx="2020378" cy="2781300"/>
             <wp:effectExtent l="0" t="0" r="0" b="0"/>
             <wp:docPr id="12" name="Picture 12"/>
@@ -2606,6 +2735,28 @@
       </w:r>
     </w:p>
     <w:p>
+      <w:r>
+        <w:rPr>
+          <w:b/>
+        </w:rPr>
+        <w:t>Notes</w:t>
+      </w:r>
+      <w:r>
+        <w:t xml:space="preserve">:  </w:t>
+      </w:r>
+      <w:r>
+        <w:t xml:space="preserve">Adding another set of Conv2d and </w:t>
+      </w:r>
+      <w:proofErr w:type="spellStart"/>
+      <w:r>
+        <w:t>MaxPooling</w:t>
+      </w:r>
+      <w:proofErr w:type="spellEnd"/>
+      <w:r>
+        <w:t xml:space="preserve"> layers reduced the parameters again.  The learning curve is reducing, but it can be better.</w:t>
+      </w:r>
+    </w:p>
+    <w:p>
       <w:pPr>
         <w:rPr>
           <w:b/>
@@ -3144,8 +3295,11 @@
         <w:jc w:val="center"/>
       </w:pPr>
       <w:r>
+        <w:rPr>
+          <w:noProof/>
+        </w:rPr>
         <w:drawing>
-          <wp:inline distT="0" distB="0" distL="0" distR="0" wp14:anchorId="524EF852" wp14:editId="3A9937CF">
+          <wp:inline distT="0" distB="0" distL="0" distR="0" wp14:anchorId="5C293F40" wp14:editId="356C5F67">
             <wp:extent cx="2045200" cy="2828925"/>
             <wp:effectExtent l="0" t="0" r="0" b="0"/>
             <wp:docPr id="13" name="Picture 13"/>
@@ -3181,14 +3335,24 @@
         </w:drawing>
       </w:r>
     </w:p>
-    <w:p/>
-    <w:p/>
     <w:p>
       <w:pPr>
         <w:rPr>
           <w:b/>
         </w:rPr>
       </w:pPr>
+      <w:r>
+        <w:rPr>
+          <w:b/>
+        </w:rPr>
+        <w:t>Notes</w:t>
+      </w:r>
+      <w:r>
+        <w:t xml:space="preserve">:  Adding </w:t>
+      </w:r>
+      <w:r>
+        <w:t>a dropout layer to the previous architecture smoothed out the learning curve to a rate that I feel is acceptable.  Note that the dropout also decreased the training accuracy to below the validation accuracy for most of the training.  This indicates that it was more difficult for the model to learn.  This architecture was used for the final testing.</w:t>
+      </w:r>
       <w:r>
         <w:rPr>
           <w:b/>
@@ -3332,14 +3496,7 @@
                 <w:b/>
                 <w:sz w:val="24"/>
               </w:rPr>
-              <w:t xml:space="preserve">Training </w:t>
-            </w:r>
-            <w:r>
-              <w:rPr>
-                <w:b/>
-                <w:sz w:val="24"/>
-              </w:rPr>
-              <w:t>Loss</w:t>
+              <w:t>Training Loss</w:t>
             </w:r>
           </w:p>
         </w:tc>
@@ -3359,14 +3516,7 @@
                 <w:b/>
                 <w:sz w:val="24"/>
               </w:rPr>
-              <w:t xml:space="preserve">Training </w:t>
-            </w:r>
-            <w:r>
-              <w:rPr>
-                <w:b/>
-                <w:sz w:val="24"/>
-              </w:rPr>
-              <w:t>Acc</w:t>
+              <w:t>Training Acc</w:t>
             </w:r>
           </w:p>
         </w:tc>
@@ -4001,6 +4151,111 @@
       </w:r>
     </w:p>
     <w:p>
+      <w:r>
+        <w:t xml:space="preserve">While my model had high accuracy on the test-set, it didn’t do so well in real world conditions. </w:t>
+      </w:r>
+    </w:p>
+    <w:p>
+      <w:r>
+        <w:t>The</w:t>
+      </w:r>
+      <w:r>
+        <w:t xml:space="preserve"> other ‘Mood Detection’ models that I found</w:t>
+      </w:r>
+      <w:r>
+        <w:t xml:space="preserve"> on the web</w:t>
+      </w:r>
+      <w:r>
+        <w:t xml:space="preserve"> to benchmark </w:t>
+      </w:r>
+      <w:r>
+        <w:t>against</w:t>
+      </w:r>
+      <w:r>
+        <w:t xml:space="preserve"> used the </w:t>
+      </w:r>
+      <w:hyperlink r:id="rId12" w:history="1">
+        <w:r>
+          <w:rPr>
+            <w:rStyle w:val="Hyperlink"/>
+          </w:rPr>
+          <w:t>FER dataset</w:t>
+        </w:r>
+      </w:hyperlink>
+      <w:r>
+        <w:t xml:space="preserve"> from Kaggle</w:t>
+      </w:r>
+      <w:r>
+        <w:t xml:space="preserve">.  This dataset has 7 classes, while my project model only has 5; so, doing a direct comparison wasn’t possible.  However, I was able to find a project on GitHub which had a </w:t>
+      </w:r>
+      <w:r>
+        <w:t xml:space="preserve">model </w:t>
+      </w:r>
+      <w:r>
+        <w:t xml:space="preserve">trained </w:t>
+      </w:r>
+      <w:r>
+        <w:t>on FER</w:t>
+      </w:r>
+      <w:r>
+        <w:t>, and a python program to open a laptop webcam and predict the moods in real-time.    The project is located here (</w:t>
+      </w:r>
+      <w:hyperlink r:id="rId13" w:history="1">
+        <w:r>
+          <w:rPr>
+            <w:rStyle w:val="Hyperlink"/>
+          </w:rPr>
+          <w:t>https://github.com/abhijeet3922/FaceEmotion_ID</w:t>
+        </w:r>
+      </w:hyperlink>
+      <w:r>
+        <w:t>).</w:t>
+      </w:r>
+    </w:p>
+    <w:p>
+      <w:r>
+        <w:t xml:space="preserve">I was able to modify the code to display my own model predictions next to the benchmark predictions in real-time.  I also made a video of the comparison, and uploaded it to YouTube. </w:t>
+      </w:r>
+      <w:hyperlink r:id="rId14" w:history="1">
+        <w:r>
+          <w:rPr>
+            <w:rStyle w:val="Hyperlink"/>
+          </w:rPr>
+          <w:t>https://youtu.be/LfzMVY15cLk</w:t>
+        </w:r>
+      </w:hyperlink>
+    </w:p>
+    <w:p>
+      <w:r>
+        <w:lastRenderedPageBreak/>
+        <w:t>A couple of things that I noticed:</w:t>
+      </w:r>
+    </w:p>
+    <w:p>
+      <w:pPr>
+        <w:pStyle w:val="ListParagraph"/>
+        <w:numPr>
+          <w:ilvl w:val="0"/>
+          <w:numId w:val="8"/>
+        </w:numPr>
+      </w:pPr>
+      <w:r>
+        <w:t>My model seemed to be very dependent on the angle of my face in regards to the camera.  Just rotating my face left and right produced different moods.</w:t>
+      </w:r>
+    </w:p>
+    <w:p>
+      <w:pPr>
+        <w:pStyle w:val="ListParagraph"/>
+        <w:numPr>
+          <w:ilvl w:val="0"/>
+          <w:numId w:val="8"/>
+        </w:numPr>
+      </w:pPr>
+      <w:r>
+        <w:t>Lighting also seemed to play a role in my model predictions.  Different lighting produced different predictions.</w:t>
+      </w:r>
+    </w:p>
+    <w:p>
       <w:pPr>
         <w:pStyle w:val="Heading3"/>
         <w:numPr>
@@ -4022,7 +4277,7 @@
         </w:rPr>
       </w:pPr>
       <w:r>
-        <w:br w:type="page"/>
+        <w:t>This report shows the efforts spent on documentation.  Also, the python notebook is documented well.</w:t>
       </w:r>
     </w:p>
     <w:p>
@@ -4034,7 +4289,6 @@
         </w:numPr>
       </w:pPr>
       <w:r>
-        <w:lastRenderedPageBreak/>
         <w:t>Effort to document the training time</w:t>
       </w:r>
     </w:p>
@@ -4046,15 +4300,15 @@
         <w:tblLook w:val="04A0" w:firstRow="1" w:lastRow="0" w:firstColumn="1" w:lastColumn="0" w:noHBand="0" w:noVBand="1"/>
       </w:tblPr>
       <w:tblGrid>
-        <w:gridCol w:w="1362"/>
-        <w:gridCol w:w="1355"/>
-        <w:gridCol w:w="1307"/>
-        <w:gridCol w:w="1307"/>
+        <w:gridCol w:w="4225"/>
+        <w:gridCol w:w="1620"/>
+        <w:gridCol w:w="1440"/>
+        <w:gridCol w:w="1710"/>
       </w:tblGrid>
       <w:tr>
         <w:tc>
           <w:tcPr>
-            <w:tcW w:w="1362" w:type="dxa"/>
+            <w:tcW w:w="4225" w:type="dxa"/>
           </w:tcPr>
           <w:p>
             <w:pPr>
@@ -4074,7 +4328,7 @@
         </w:tc>
         <w:tc>
           <w:tcPr>
-            <w:tcW w:w="1355" w:type="dxa"/>
+            <w:tcW w:w="1620" w:type="dxa"/>
           </w:tcPr>
           <w:p>
             <w:pPr>
@@ -4094,7 +4348,7 @@
         </w:tc>
         <w:tc>
           <w:tcPr>
-            <w:tcW w:w="1307" w:type="dxa"/>
+            <w:tcW w:w="1440" w:type="dxa"/>
           </w:tcPr>
           <w:p>
             <w:pPr>
@@ -4144,7 +4398,7 @@
         </w:tc>
         <w:tc>
           <w:tcPr>
-            <w:tcW w:w="1307" w:type="dxa"/>
+            <w:tcW w:w="1710" w:type="dxa"/>
           </w:tcPr>
           <w:p>
             <w:pPr>
@@ -4158,7 +4412,21 @@
                 <w:b/>
                 <w:sz w:val="24"/>
               </w:rPr>
+              <w:t>Train Time (</w:t>
+            </w:r>
+            <w:r>
+              <w:rPr>
+                <w:b/>
+                <w:sz w:val="24"/>
+              </w:rPr>
               <w:t>Minutes</w:t>
+            </w:r>
+            <w:r>
+              <w:rPr>
+                <w:b/>
+                <w:sz w:val="24"/>
+              </w:rPr>
+              <w:t>)</w:t>
             </w:r>
           </w:p>
         </w:tc>
@@ -4166,7 +4434,7 @@
       <w:tr>
         <w:tc>
           <w:tcPr>
-            <w:tcW w:w="1362" w:type="dxa"/>
+            <w:tcW w:w="4225" w:type="dxa"/>
           </w:tcPr>
           <w:p>
             <w:r>
@@ -4176,7 +4444,7 @@
         </w:tc>
         <w:tc>
           <w:tcPr>
-            <w:tcW w:w="1355" w:type="dxa"/>
+            <w:tcW w:w="1620" w:type="dxa"/>
           </w:tcPr>
           <w:p>
             <w:r>
@@ -4186,7 +4454,7 @@
         </w:tc>
         <w:tc>
           <w:tcPr>
-            <w:tcW w:w="1307" w:type="dxa"/>
+            <w:tcW w:w="1440" w:type="dxa"/>
           </w:tcPr>
           <w:p>
             <w:r>
@@ -4196,7 +4464,7 @@
         </w:tc>
         <w:tc>
           <w:tcPr>
-            <w:tcW w:w="1307" w:type="dxa"/>
+            <w:tcW w:w="1710" w:type="dxa"/>
           </w:tcPr>
           <w:p>
             <w:r>
@@ -4208,7 +4476,7 @@
       <w:tr>
         <w:tc>
           <w:tcPr>
-            <w:tcW w:w="1362" w:type="dxa"/>
+            <w:tcW w:w="4225" w:type="dxa"/>
           </w:tcPr>
           <w:p>
             <w:r>
@@ -4221,7 +4489,7 @@
         </w:tc>
         <w:tc>
           <w:tcPr>
-            <w:tcW w:w="1355" w:type="dxa"/>
+            <w:tcW w:w="1620" w:type="dxa"/>
           </w:tcPr>
           <w:p>
             <w:r>
@@ -4231,7 +4499,7 @@
         </w:tc>
         <w:tc>
           <w:tcPr>
-            <w:tcW w:w="1307" w:type="dxa"/>
+            <w:tcW w:w="1440" w:type="dxa"/>
           </w:tcPr>
           <w:p>
             <w:r>
@@ -4241,7 +4509,7 @@
         </w:tc>
         <w:tc>
           <w:tcPr>
-            <w:tcW w:w="1307" w:type="dxa"/>
+            <w:tcW w:w="1710" w:type="dxa"/>
           </w:tcPr>
           <w:p>
             <w:r>
@@ -4253,7 +4521,7 @@
       <w:tr>
         <w:tc>
           <w:tcPr>
-            <w:tcW w:w="1362" w:type="dxa"/>
+            <w:tcW w:w="4225" w:type="dxa"/>
           </w:tcPr>
           <w:p>
             <w:r>
@@ -4274,7 +4542,7 @@
         </w:tc>
         <w:tc>
           <w:tcPr>
-            <w:tcW w:w="1355" w:type="dxa"/>
+            <w:tcW w:w="1620" w:type="dxa"/>
           </w:tcPr>
           <w:p>
             <w:r>
@@ -4284,7 +4552,7 @@
         </w:tc>
         <w:tc>
           <w:tcPr>
-            <w:tcW w:w="1307" w:type="dxa"/>
+            <w:tcW w:w="1440" w:type="dxa"/>
           </w:tcPr>
           <w:p>
             <w:r>
@@ -4294,7 +4562,7 @@
         </w:tc>
         <w:tc>
           <w:tcPr>
-            <w:tcW w:w="1307" w:type="dxa"/>
+            <w:tcW w:w="1710" w:type="dxa"/>
           </w:tcPr>
           <w:p>
             <w:r>
@@ -4306,7 +4574,7 @@
       <w:tr>
         <w:tc>
           <w:tcPr>
-            <w:tcW w:w="1362" w:type="dxa"/>
+            <w:tcW w:w="4225" w:type="dxa"/>
           </w:tcPr>
           <w:p>
             <w:r>
@@ -4327,7 +4595,7 @@
         </w:tc>
         <w:tc>
           <w:tcPr>
-            <w:tcW w:w="1355" w:type="dxa"/>
+            <w:tcW w:w="1620" w:type="dxa"/>
           </w:tcPr>
           <w:p>
             <w:r>
@@ -4337,7 +4605,7 @@
         </w:tc>
         <w:tc>
           <w:tcPr>
-            <w:tcW w:w="1307" w:type="dxa"/>
+            <w:tcW w:w="1440" w:type="dxa"/>
           </w:tcPr>
           <w:p>
             <w:r>
@@ -4347,7 +4615,7 @@
         </w:tc>
         <w:tc>
           <w:tcPr>
-            <w:tcW w:w="1307" w:type="dxa"/>
+            <w:tcW w:w="1710" w:type="dxa"/>
           </w:tcPr>
           <w:p>
             <w:r>
@@ -4359,7 +4627,7 @@
       <w:tr>
         <w:tc>
           <w:tcPr>
-            <w:tcW w:w="1362" w:type="dxa"/>
+            <w:tcW w:w="4225" w:type="dxa"/>
           </w:tcPr>
           <w:p>
             <w:r>
@@ -4374,7 +4642,7 @@
         </w:tc>
         <w:tc>
           <w:tcPr>
-            <w:tcW w:w="1355" w:type="dxa"/>
+            <w:tcW w:w="1620" w:type="dxa"/>
           </w:tcPr>
           <w:p>
             <w:r>
@@ -4384,22 +4652,17 @@
         </w:tc>
         <w:tc>
           <w:tcPr>
-            <w:tcW w:w="1307" w:type="dxa"/>
+            <w:tcW w:w="1440" w:type="dxa"/>
           </w:tcPr>
           <w:p>
             <w:r>
               <w:t>300</w:t>
             </w:r>
           </w:p>
-          <w:p>
-            <w:pPr>
-              <w:jc w:val="center"/>
-            </w:pPr>
-          </w:p>
-        </w:tc>
-        <w:tc>
-          <w:tcPr>
-            <w:tcW w:w="1307" w:type="dxa"/>
+        </w:tc>
+        <w:tc>
+          <w:tcPr>
+            <w:tcW w:w="1710" w:type="dxa"/>
           </w:tcPr>
           <w:p>
             <w:r>
@@ -4411,7 +4674,7 @@
       <w:tr>
         <w:tc>
           <w:tcPr>
-            <w:tcW w:w="1362" w:type="dxa"/>
+            <w:tcW w:w="4225" w:type="dxa"/>
           </w:tcPr>
           <w:p>
             <w:r>
@@ -4429,7 +4692,7 @@
         </w:tc>
         <w:tc>
           <w:tcPr>
-            <w:tcW w:w="1355" w:type="dxa"/>
+            <w:tcW w:w="1620" w:type="dxa"/>
           </w:tcPr>
           <w:p>
             <w:r>
@@ -4439,7 +4702,7 @@
         </w:tc>
         <w:tc>
           <w:tcPr>
-            <w:tcW w:w="1307" w:type="dxa"/>
+            <w:tcW w:w="1440" w:type="dxa"/>
           </w:tcPr>
           <w:p>
             <w:r>
@@ -4449,7 +4712,7 @@
         </w:tc>
         <w:tc>
           <w:tcPr>
-            <w:tcW w:w="1307" w:type="dxa"/>
+            <w:tcW w:w="1710" w:type="dxa"/>
           </w:tcPr>
           <w:p>
             <w:r>
@@ -4461,6 +4724,11 @@
     </w:tbl>
     <w:p/>
     <w:p>
+      <w:r>
+        <w:br w:type="page"/>
+      </w:r>
+    </w:p>
+    <w:p>
       <w:pPr>
         <w:pStyle w:val="Heading3"/>
         <w:numPr>
@@ -4469,6 +4737,7 @@
         </w:numPr>
       </w:pPr>
       <w:r>
+        <w:lastRenderedPageBreak/>
         <w:t>Effort to study learning curves</w:t>
       </w:r>
     </w:p>
@@ -4649,13 +4918,14 @@
             <w:r>
               <w:rPr>
                 <w:rFonts w:ascii="Courier New" w:hAnsi="Courier New" w:cs="Courier New"/>
+                <w:noProof/>
                 <w:color w:val="212121"/>
                 <w:sz w:val="21"/>
                 <w:szCs w:val="21"/>
                 <w:shd w:val="clear" w:color="auto" w:fill="FFFFFF"/>
               </w:rPr>
               <w:drawing>
-                <wp:inline distT="0" distB="0" distL="0" distR="0" wp14:anchorId="2C393EE8" wp14:editId="2B2F06E7">
+                <wp:inline distT="0" distB="0" distL="0" distR="0" wp14:anchorId="1994D480" wp14:editId="7DA9036B">
                   <wp:extent cx="881858" cy="1232729"/>
                   <wp:effectExtent l="0" t="0" r="0" b="5715"/>
                   <wp:docPr id="17" name="Picture 17"/>
@@ -4698,8 +4968,11 @@
           </w:tcPr>
           <w:p>
             <w:r>
+              <w:rPr>
+                <w:noProof/>
+              </w:rPr>
               <w:drawing>
-                <wp:inline distT="0" distB="0" distL="0" distR="0" wp14:anchorId="47639447" wp14:editId="523C496C">
+                <wp:inline distT="0" distB="0" distL="0" distR="0" wp14:anchorId="57F526AA" wp14:editId="72D93F44">
                   <wp:extent cx="887660" cy="1220823"/>
                   <wp:effectExtent l="0" t="0" r="8255" b="0"/>
                   <wp:docPr id="18" name="Picture 18"/>
@@ -4742,8 +5015,11 @@
           </w:tcPr>
           <w:p>
             <w:r>
+              <w:rPr>
+                <w:noProof/>
+              </w:rPr>
               <w:drawing>
-                <wp:inline distT="0" distB="0" distL="0" distR="0" wp14:anchorId="4F0BE947" wp14:editId="1701373D">
+                <wp:inline distT="0" distB="0" distL="0" distR="0" wp14:anchorId="135D090B" wp14:editId="7330AFDA">
                   <wp:extent cx="895445" cy="1239485"/>
                   <wp:effectExtent l="0" t="0" r="0" b="0"/>
                   <wp:docPr id="19" name="Picture 19"/>
@@ -4786,8 +5062,11 @@
           </w:tcPr>
           <w:p>
             <w:r>
+              <w:rPr>
+                <w:noProof/>
+              </w:rPr>
               <w:drawing>
-                <wp:inline distT="0" distB="0" distL="0" distR="0" wp14:anchorId="5A8ECADB" wp14:editId="33092A9F">
+                <wp:inline distT="0" distB="0" distL="0" distR="0" wp14:anchorId="2DD73BA0" wp14:editId="351745AA">
                   <wp:extent cx="864368" cy="1191057"/>
                   <wp:effectExtent l="0" t="0" r="0" b="9525"/>
                   <wp:docPr id="16" name="Picture 16"/>
@@ -4830,8 +5109,11 @@
           </w:tcPr>
           <w:p>
             <w:r>
+              <w:rPr>
+                <w:noProof/>
+              </w:rPr>
               <w:drawing>
-                <wp:inline distT="0" distB="0" distL="0" distR="0" wp14:anchorId="75B034E4" wp14:editId="03EA1088">
+                <wp:inline distT="0" distB="0" distL="0" distR="0" wp14:anchorId="58D84ABF" wp14:editId="7CB85FDE">
                   <wp:extent cx="864888" cy="1190625"/>
                   <wp:effectExtent l="0" t="0" r="0" b="0"/>
                   <wp:docPr id="15" name="Picture 15"/>
@@ -4874,8 +5156,11 @@
           </w:tcPr>
           <w:p>
             <w:r>
+              <w:rPr>
+                <w:noProof/>
+              </w:rPr>
               <w:drawing>
-                <wp:inline distT="0" distB="0" distL="0" distR="0" wp14:anchorId="31EAB594" wp14:editId="1444C503">
+                <wp:inline distT="0" distB="0" distL="0" distR="0" wp14:anchorId="4842C9B9" wp14:editId="4541A4A2">
                   <wp:extent cx="865390" cy="1197011"/>
                   <wp:effectExtent l="0" t="0" r="0" b="3175"/>
                   <wp:docPr id="14" name="Picture 14"/>
@@ -4929,36 +5214,67 @@
         <w:t>itecture (with dropout), the validation accuracy is higher than the training accuracy for most of the training, due to the dropout layer.  This architecture produced a smooth training curve, slow to start, and slow to finish.</w:t>
       </w:r>
     </w:p>
+    <w:p/>
+    <w:p>
+      <w:pPr>
+        <w:pStyle w:val="Heading3"/>
+        <w:numPr>
+          <w:ilvl w:val="0"/>
+          <w:numId w:val="4"/>
+        </w:numPr>
+      </w:pPr>
+      <w:r>
+        <w:t xml:space="preserve">Effort to prepare a “reproducible” Python Notebook </w:t>
+      </w:r>
+      <w:proofErr w:type="gramStart"/>
+      <w:r>
+        <w:t>(.</w:t>
+      </w:r>
+      <w:proofErr w:type="spellStart"/>
+      <w:r>
+        <w:t>ipynb</w:t>
+      </w:r>
+      <w:proofErr w:type="spellEnd"/>
+      <w:proofErr w:type="gramEnd"/>
+      <w:r>
+        <w:t>) file.</w:t>
+      </w:r>
+    </w:p>
+    <w:p/>
+    <w:p>
+      <w:r>
+        <w:t>All files for this project, including a reproducible notebook are located in GitHub:</w:t>
+      </w:r>
+    </w:p>
+    <w:p>
+      <w:hyperlink r:id="rId15" w:history="1">
+        <w:r>
+          <w:rPr>
+            <w:rStyle w:val="Hyperlink"/>
+          </w:rPr>
+          <w:t>https://github.com/jnkx9c/DL_Project</w:t>
+        </w:r>
+      </w:hyperlink>
+    </w:p>
+    <w:p>
+      <w:r>
+        <w:t xml:space="preserve">A direct link to the notebook is here:  </w:t>
+      </w:r>
+      <w:hyperlink r:id="rId16" w:history="1">
+        <w:r>
+          <w:rPr>
+            <w:rStyle w:val="Hyperlink"/>
+          </w:rPr>
+          <w:t>https://github.com/jnkx9c/DL_Project/blob/master/MoodDetection_Project.ipynb</w:t>
+        </w:r>
+      </w:hyperlink>
+    </w:p>
     <w:p>
       <w:bookmarkStart w:id="0" w:name="_GoBack"/>
       <w:bookmarkEnd w:id="0"/>
     </w:p>
-    <w:p>
-      <w:pPr>
-        <w:pStyle w:val="Heading3"/>
-        <w:numPr>
-          <w:ilvl w:val="0"/>
-          <w:numId w:val="4"/>
-        </w:numPr>
-      </w:pPr>
-      <w:r>
-        <w:lastRenderedPageBreak/>
-        <w:t xml:space="preserve">Effort to prepare a “reproducible” Python Notebook </w:t>
-      </w:r>
-      <w:proofErr w:type="gramStart"/>
-      <w:r>
-        <w:t>(.</w:t>
-      </w:r>
-      <w:proofErr w:type="spellStart"/>
-      <w:r>
-        <w:t>ipynb</w:t>
-      </w:r>
-      <w:proofErr w:type="spellEnd"/>
-      <w:proofErr w:type="gramEnd"/>
-      <w:r>
-        <w:t>) file.</w:t>
-      </w:r>
-    </w:p>
+    <w:p/>
+    <w:p/>
     <w:p/>
     <w:p>
       <w:pPr>
@@ -5663,6 +5979,119 @@
     <w:nsid w:val="7A8F03A9"/>
     <w:multiLevelType w:val="hybridMultilevel"/>
     <w:tmpl w:val="4C84F074"/>
+    <w:lvl w:ilvl="0" w:tplc="04090001">
+      <w:start w:val="1"/>
+      <w:numFmt w:val="bullet"/>
+      <w:lvlText w:val=""/>
+      <w:lvlJc w:val="left"/>
+      <w:pPr>
+        <w:ind w:left="720" w:hanging="360"/>
+      </w:pPr>
+      <w:rPr>
+        <w:rFonts w:ascii="Symbol" w:hAnsi="Symbol" w:hint="default"/>
+      </w:rPr>
+    </w:lvl>
+    <w:lvl w:ilvl="1" w:tplc="04090003" w:tentative="1">
+      <w:start w:val="1"/>
+      <w:numFmt w:val="bullet"/>
+      <w:lvlText w:val="o"/>
+      <w:lvlJc w:val="left"/>
+      <w:pPr>
+        <w:ind w:left="1440" w:hanging="360"/>
+      </w:pPr>
+      <w:rPr>
+        <w:rFonts w:ascii="Courier New" w:hAnsi="Courier New" w:cs="Courier New" w:hint="default"/>
+      </w:rPr>
+    </w:lvl>
+    <w:lvl w:ilvl="2" w:tplc="04090005" w:tentative="1">
+      <w:start w:val="1"/>
+      <w:numFmt w:val="bullet"/>
+      <w:lvlText w:val=""/>
+      <w:lvlJc w:val="left"/>
+      <w:pPr>
+        <w:ind w:left="2160" w:hanging="360"/>
+      </w:pPr>
+      <w:rPr>
+        <w:rFonts w:ascii="Wingdings" w:hAnsi="Wingdings" w:hint="default"/>
+      </w:rPr>
+    </w:lvl>
+    <w:lvl w:ilvl="3" w:tplc="04090001" w:tentative="1">
+      <w:start w:val="1"/>
+      <w:numFmt w:val="bullet"/>
+      <w:lvlText w:val=""/>
+      <w:lvlJc w:val="left"/>
+      <w:pPr>
+        <w:ind w:left="2880" w:hanging="360"/>
+      </w:pPr>
+      <w:rPr>
+        <w:rFonts w:ascii="Symbol" w:hAnsi="Symbol" w:hint="default"/>
+      </w:rPr>
+    </w:lvl>
+    <w:lvl w:ilvl="4" w:tplc="04090003" w:tentative="1">
+      <w:start w:val="1"/>
+      <w:numFmt w:val="bullet"/>
+      <w:lvlText w:val="o"/>
+      <w:lvlJc w:val="left"/>
+      <w:pPr>
+        <w:ind w:left="3600" w:hanging="360"/>
+      </w:pPr>
+      <w:rPr>
+        <w:rFonts w:ascii="Courier New" w:hAnsi="Courier New" w:cs="Courier New" w:hint="default"/>
+      </w:rPr>
+    </w:lvl>
+    <w:lvl w:ilvl="5" w:tplc="04090005" w:tentative="1">
+      <w:start w:val="1"/>
+      <w:numFmt w:val="bullet"/>
+      <w:lvlText w:val=""/>
+      <w:lvlJc w:val="left"/>
+      <w:pPr>
+        <w:ind w:left="4320" w:hanging="360"/>
+      </w:pPr>
+      <w:rPr>
+        <w:rFonts w:ascii="Wingdings" w:hAnsi="Wingdings" w:hint="default"/>
+      </w:rPr>
+    </w:lvl>
+    <w:lvl w:ilvl="6" w:tplc="04090001" w:tentative="1">
+      <w:start w:val="1"/>
+      <w:numFmt w:val="bullet"/>
+      <w:lvlText w:val=""/>
+      <w:lvlJc w:val="left"/>
+      <w:pPr>
+        <w:ind w:left="5040" w:hanging="360"/>
+      </w:pPr>
+      <w:rPr>
+        <w:rFonts w:ascii="Symbol" w:hAnsi="Symbol" w:hint="default"/>
+      </w:rPr>
+    </w:lvl>
+    <w:lvl w:ilvl="7" w:tplc="04090003" w:tentative="1">
+      <w:start w:val="1"/>
+      <w:numFmt w:val="bullet"/>
+      <w:lvlText w:val="o"/>
+      <w:lvlJc w:val="left"/>
+      <w:pPr>
+        <w:ind w:left="5760" w:hanging="360"/>
+      </w:pPr>
+      <w:rPr>
+        <w:rFonts w:ascii="Courier New" w:hAnsi="Courier New" w:cs="Courier New" w:hint="default"/>
+      </w:rPr>
+    </w:lvl>
+    <w:lvl w:ilvl="8" w:tplc="04090005" w:tentative="1">
+      <w:start w:val="1"/>
+      <w:numFmt w:val="bullet"/>
+      <w:lvlText w:val=""/>
+      <w:lvlJc w:val="left"/>
+      <w:pPr>
+        <w:ind w:left="6480" w:hanging="360"/>
+      </w:pPr>
+      <w:rPr>
+        <w:rFonts w:ascii="Wingdings" w:hAnsi="Wingdings" w:hint="default"/>
+      </w:rPr>
+    </w:lvl>
+  </w:abstractNum>
+  <w:abstractNum w:abstractNumId="7" w15:restartNumberingAfterBreak="0">
+    <w:nsid w:val="7EB65F45"/>
+    <w:multiLevelType w:val="hybridMultilevel"/>
+    <w:tmpl w:val="3AC02EFC"/>
     <w:lvl w:ilvl="0" w:tplc="04090001">
       <w:start w:val="1"/>
       <w:numFmt w:val="bullet"/>
@@ -5792,6 +6221,9 @@
   </w:num>
   <w:num w:numId="7">
     <w:abstractNumId w:val="2"/>
+  </w:num>
+  <w:num w:numId="8">
+    <w:abstractNumId w:val="7"/>
   </w:num>
 </w:numbering>
 </file>
@@ -5919,6 +6351,7 @@
     <w:lsdException w:name="HTML Sample" w:semiHidden="1" w:unhideWhenUsed="1"/>
     <w:lsdException w:name="HTML Typewriter" w:semiHidden="1" w:unhideWhenUsed="1"/>
     <w:lsdException w:name="HTML Variable" w:semiHidden="1" w:unhideWhenUsed="1"/>
+    <w:lsdException w:name="Normal Table" w:semiHidden="1" w:unhideWhenUsed="1"/>
     <w:lsdException w:name="annotation subject" w:semiHidden="1" w:unhideWhenUsed="1"/>
     <w:lsdException w:name="No List" w:semiHidden="1" w:unhideWhenUsed="1"/>
     <w:lsdException w:name="Outline List 1" w:semiHidden="1" w:unhideWhenUsed="1"/>
@@ -5965,8 +6398,10 @@
     <w:lsdException w:name="Table Subtle 2" w:semiHidden="1" w:unhideWhenUsed="1"/>
     <w:lsdException w:name="Table Web 1" w:semiHidden="1" w:unhideWhenUsed="1"/>
     <w:lsdException w:name="Table Web 2" w:semiHidden="1" w:unhideWhenUsed="1"/>
+    <w:lsdException w:name="Table Web 3" w:semiHidden="1" w:unhideWhenUsed="1"/>
     <w:lsdException w:name="Balloon Text" w:semiHidden="1" w:unhideWhenUsed="1"/>
     <w:lsdException w:name="Table Grid" w:uiPriority="59"/>
+    <w:lsdException w:name="Table Theme" w:semiHidden="1" w:unhideWhenUsed="1"/>
     <w:lsdException w:name="Placeholder Text" w:semiHidden="1"/>
     <w:lsdException w:name="No Spacing" w:uiPriority="1" w:qFormat="1"/>
     <w:lsdException w:name="Light Shading" w:uiPriority="60"/>
@@ -6358,6 +6793,29 @@
       </w:tblBorders>
     </w:tblPr>
   </w:style>
+  <w:style w:type="character" w:styleId="Hyperlink">
+    <w:name w:val="Hyperlink"/>
+    <w:basedOn w:val="DefaultParagraphFont"/>
+    <w:uiPriority w:val="99"/>
+    <w:unhideWhenUsed/>
+    <w:rsid w:val="00816F18"/>
+    <w:rPr>
+      <w:color w:val="0000FF" w:themeColor="hyperlink"/>
+      <w:u w:val="single"/>
+    </w:rPr>
+  </w:style>
+  <w:style w:type="character" w:styleId="UnresolvedMention">
+    <w:name w:val="Unresolved Mention"/>
+    <w:basedOn w:val="DefaultParagraphFont"/>
+    <w:uiPriority w:val="99"/>
+    <w:semiHidden/>
+    <w:unhideWhenUsed/>
+    <w:rsid w:val="00816F18"/>
+    <w:rPr>
+      <w:color w:val="605E5C"/>
+      <w:shd w:val="clear" w:color="auto" w:fill="E1DFDD"/>
+    </w:rPr>
+  </w:style>
 </w:styles>
 </file>
 

</xml_diff>